<commit_message>
Fix the bootstrap procedure
</commit_message>
<xml_diff>
--- a/docu/Etosha CLI.docx
+++ b/docu/Etosha CLI.docx
@@ -6,15 +6,366 @@
       <w:pPr>
         <w:pStyle w:val="Titel"/>
       </w:pPr>
-      <w:r>
-        <w:t>Etosha CLI</w:t>
+      <w:proofErr w:type="spellStart"/>
+      <w:r>
+        <w:t>Etosha</w:t>
+      </w:r>
+      <w:proofErr w:type="spellEnd"/>
+      <w:r>
+        <w:t xml:space="preserve"> CLI</w:t>
       </w:r>
     </w:p>
     <w:p/>
+    <w:p>
+      <w:r>
+        <w:t>The command line interface is one of the core comp</w:t>
+      </w:r>
+      <w:r>
+        <w:t>onents of the project. Dataset related tasks can be done manually or by using a so called shell action via Oozie workflows.</w:t>
+      </w:r>
+      <w:r>
+        <w:t xml:space="preserve"> </w:t>
+      </w:r>
+    </w:p>
     <w:p/>
+    <w:p>
+      <w:r>
+        <w:t>The CLI tool can work in stand alone mode,</w:t>
+      </w:r>
+      <w:r>
+        <w:t xml:space="preserve"> or in cluster mode</w:t>
+      </w:r>
+      <w:r>
+        <w:t xml:space="preserve">. In cluster mode the data is first stored in HDFS for long term persistence and a </w:t>
+      </w:r>
+      <w:proofErr w:type="spellStart"/>
+      <w:r>
+        <w:t>Fuseki</w:t>
+      </w:r>
+      <w:proofErr w:type="spellEnd"/>
+      <w:r>
+        <w:t xml:space="preserve"> service</w:t>
+      </w:r>
+      <w:r>
+        <w:t xml:space="preserve"> (managed by Cloudera Manager) </w:t>
+      </w:r>
+      <w:r>
+        <w:t xml:space="preserve">is used to expose the </w:t>
+      </w:r>
+      <w:r>
+        <w:t>meta</w:t>
+      </w:r>
+      <w:r>
+        <w:t xml:space="preserve">data and for </w:t>
+      </w:r>
+      <w:r>
+        <w:t>SPARQL queries.</w:t>
+      </w:r>
+      <w:r>
+        <w:t xml:space="preserve"> </w:t>
+      </w:r>
+    </w:p>
     <w:p/>
     <w:p>
       <w:r>
+        <w:t xml:space="preserve">You can start the CLI with this </w:t>
+      </w:r>
+      <w:r>
+        <w:t>commend script:</w:t>
+      </w:r>
+    </w:p>
+    <w:p/>
+    <w:p>
+      <w:pPr>
+        <w:rPr>
+          <w:rFonts w:ascii="Courier New" w:hAnsi="Courier New" w:cs="Courier New"/>
+        </w:rPr>
+      </w:pPr>
+      <w:r>
+        <w:rPr>
+          <w:rFonts w:ascii="Courier New" w:hAnsi="Courier New" w:cs="Courier New"/>
+        </w:rPr>
+        <w:t xml:space="preserve">$ ./ecl.sh </w:t>
+      </w:r>
+      <w:r>
+        <w:rPr>
+          <w:rFonts w:ascii="Courier New" w:hAnsi="Courier New" w:cs="Courier New"/>
+        </w:rPr>
+        <w:t>$ARG1 $ARG2 … $</w:t>
+      </w:r>
+      <w:proofErr w:type="spellStart"/>
+      <w:r>
+        <w:rPr>
+          <w:rFonts w:ascii="Courier New" w:hAnsi="Courier New" w:cs="Courier New"/>
+        </w:rPr>
+        <w:t>ARGn</w:t>
+      </w:r>
+      <w:proofErr w:type="spellEnd"/>
+    </w:p>
+    <w:p/>
+    <w:p>
+      <w:r>
+        <w:t>The script is located in:</w:t>
+      </w:r>
+    </w:p>
+    <w:p>
+      <w:pPr>
+        <w:rPr>
+          <w:rFonts w:ascii="Courier New" w:hAnsi="Courier New" w:cs="Courier New"/>
+        </w:rPr>
+      </w:pPr>
+    </w:p>
+    <w:p>
+      <w:pPr>
+        <w:ind w:firstLine="708"/>
+        <w:rPr>
+          <w:rFonts w:ascii="Courier New" w:hAnsi="Courier New" w:cs="Courier New"/>
+        </w:rPr>
+      </w:pPr>
+      <w:r>
+        <w:rPr>
+          <w:rFonts w:ascii="Courier New" w:hAnsi="Courier New" w:cs="Courier New"/>
+        </w:rPr>
+        <w:t>/GITHUB/ETOSHA.WS/</w:t>
+      </w:r>
+      <w:proofErr w:type="spellStart"/>
+      <w:r>
+        <w:rPr>
+          <w:rFonts w:ascii="Courier New" w:hAnsi="Courier New" w:cs="Courier New"/>
+        </w:rPr>
+        <w:t>etosha</w:t>
+      </w:r>
+      <w:proofErr w:type="spellEnd"/>
+      <w:r>
+        <w:rPr>
+          <w:rFonts w:ascii="Courier New" w:hAnsi="Courier New" w:cs="Courier New"/>
+        </w:rPr>
+        <w:t>/</w:t>
+      </w:r>
+      <w:proofErr w:type="spellStart"/>
+      <w:r>
+        <w:rPr>
+          <w:rFonts w:ascii="Courier New" w:hAnsi="Courier New" w:cs="Courier New"/>
+        </w:rPr>
+        <w:t>etosha</w:t>
+      </w:r>
+      <w:proofErr w:type="spellEnd"/>
+      <w:r>
+        <w:rPr>
+          <w:rFonts w:ascii="Courier New" w:hAnsi="Courier New" w:cs="Courier New"/>
+        </w:rPr>
+        <w:t>-parent/bin/</w:t>
+      </w:r>
+    </w:p>
+    <w:p/>
+    <w:p>
+      <w:r>
+        <w:t xml:space="preserve">Note: On </w:t>
+      </w:r>
+      <w:proofErr w:type="spellStart"/>
+      <w:r>
+        <w:t>MacOS</w:t>
+      </w:r>
+      <w:proofErr w:type="spellEnd"/>
+      <w:r>
+        <w:t xml:space="preserve"> you will find this issue:</w:t>
+      </w:r>
+    </w:p>
+    <w:p/>
+    <w:p>
+      <w:pPr>
+        <w:tabs>
+          <w:tab w:val="left" w:pos="142"/>
+        </w:tabs>
+        <w:rPr>
+          <w:rFonts w:ascii="Courier New" w:hAnsi="Courier New" w:cs="Courier New"/>
+          <w:color w:val="000000"/>
+          <w:sz w:val="18"/>
+          <w:szCs w:val="18"/>
+          <w:lang w:val="de-DE"/>
+        </w:rPr>
+      </w:pPr>
+      <w:proofErr w:type="spellStart"/>
+      <w:r>
+        <w:rPr>
+          <w:rFonts w:ascii="Courier New" w:hAnsi="Courier New" w:cs="Courier New"/>
+          <w:color w:val="000000"/>
+          <w:sz w:val="18"/>
+          <w:szCs w:val="18"/>
+          <w:lang w:val="de-DE"/>
+        </w:rPr>
+        <w:t>Exception</w:t>
+      </w:r>
+      <w:proofErr w:type="spellEnd"/>
+      <w:r>
+        <w:rPr>
+          <w:rFonts w:ascii="Courier New" w:hAnsi="Courier New" w:cs="Courier New"/>
+          <w:color w:val="000000"/>
+          <w:sz w:val="18"/>
+          <w:szCs w:val="18"/>
+          <w:lang w:val="de-DE"/>
+        </w:rPr>
+        <w:t xml:space="preserve"> in </w:t>
+      </w:r>
+      <w:proofErr w:type="spellStart"/>
+      <w:r>
+        <w:rPr>
+          <w:rFonts w:ascii="Courier New" w:hAnsi="Courier New" w:cs="Courier New"/>
+          <w:color w:val="000000"/>
+          <w:sz w:val="18"/>
+          <w:szCs w:val="18"/>
+          <w:lang w:val="de-DE"/>
+        </w:rPr>
+        <w:t>thread</w:t>
+      </w:r>
+      <w:proofErr w:type="spellEnd"/>
+      <w:r>
+        <w:rPr>
+          <w:rFonts w:ascii="Courier New" w:hAnsi="Courier New" w:cs="Courier New"/>
+          <w:color w:val="000000"/>
+          <w:sz w:val="18"/>
+          <w:szCs w:val="18"/>
+          <w:lang w:val="de-DE"/>
+        </w:rPr>
+        <w:t xml:space="preserve"> "</w:t>
+      </w:r>
+      <w:proofErr w:type="spellStart"/>
+      <w:r>
+        <w:rPr>
+          <w:rFonts w:ascii="Courier New" w:hAnsi="Courier New" w:cs="Courier New"/>
+          <w:color w:val="000000"/>
+          <w:sz w:val="18"/>
+          <w:szCs w:val="18"/>
+          <w:lang w:val="de-DE"/>
+        </w:rPr>
+        <w:t>main</w:t>
+      </w:r>
+      <w:proofErr w:type="spellEnd"/>
+      <w:r>
+        <w:rPr>
+          <w:rFonts w:ascii="Courier New" w:hAnsi="Courier New" w:cs="Courier New"/>
+          <w:color w:val="000000"/>
+          <w:sz w:val="18"/>
+          <w:szCs w:val="18"/>
+          <w:lang w:val="de-DE"/>
+        </w:rPr>
+        <w:t xml:space="preserve">" </w:t>
+      </w:r>
+      <w:proofErr w:type="spellStart"/>
+      <w:proofErr w:type="gramStart"/>
+      <w:r>
+        <w:rPr>
+          <w:rFonts w:ascii="Courier New" w:hAnsi="Courier New" w:cs="Courier New"/>
+          <w:color w:val="000000"/>
+          <w:sz w:val="18"/>
+          <w:szCs w:val="18"/>
+          <w:lang w:val="de-DE"/>
+        </w:rPr>
+        <w:t>java.io.IOException</w:t>
+      </w:r>
+      <w:proofErr w:type="spellEnd"/>
+      <w:proofErr w:type="gramEnd"/>
+      <w:r>
+        <w:rPr>
+          <w:rFonts w:ascii="Courier New" w:hAnsi="Courier New" w:cs="Courier New"/>
+          <w:color w:val="000000"/>
+          <w:sz w:val="18"/>
+          <w:szCs w:val="18"/>
+          <w:lang w:val="de-DE"/>
+        </w:rPr>
+        <w:t xml:space="preserve">: </w:t>
+      </w:r>
+      <w:proofErr w:type="spellStart"/>
+      <w:r>
+        <w:rPr>
+          <w:rFonts w:ascii="Courier New" w:hAnsi="Courier New" w:cs="Courier New"/>
+          <w:color w:val="000000"/>
+          <w:sz w:val="18"/>
+          <w:szCs w:val="18"/>
+          <w:lang w:val="de-DE"/>
+        </w:rPr>
+        <w:t>Mkdirs</w:t>
+      </w:r>
+      <w:proofErr w:type="spellEnd"/>
+      <w:r>
+        <w:rPr>
+          <w:rFonts w:ascii="Courier New" w:hAnsi="Courier New" w:cs="Courier New"/>
+          <w:color w:val="000000"/>
+          <w:sz w:val="18"/>
+          <w:szCs w:val="18"/>
+          <w:lang w:val="de-DE"/>
+        </w:rPr>
+        <w:t xml:space="preserve"> </w:t>
+      </w:r>
+      <w:proofErr w:type="spellStart"/>
+      <w:r>
+        <w:rPr>
+          <w:rFonts w:ascii="Courier New" w:hAnsi="Courier New" w:cs="Courier New"/>
+          <w:color w:val="000000"/>
+          <w:sz w:val="18"/>
+          <w:szCs w:val="18"/>
+          <w:lang w:val="de-DE"/>
+        </w:rPr>
+        <w:t>failed</w:t>
+      </w:r>
+      <w:proofErr w:type="spellEnd"/>
+      <w:r>
+        <w:rPr>
+          <w:rFonts w:ascii="Courier New" w:hAnsi="Courier New" w:cs="Courier New"/>
+          <w:color w:val="000000"/>
+          <w:sz w:val="18"/>
+          <w:szCs w:val="18"/>
+          <w:lang w:val="de-DE"/>
+        </w:rPr>
+        <w:t xml:space="preserve"> </w:t>
+      </w:r>
+      <w:proofErr w:type="spellStart"/>
+      <w:r>
+        <w:rPr>
+          <w:rFonts w:ascii="Courier New" w:hAnsi="Courier New" w:cs="Courier New"/>
+          <w:color w:val="000000"/>
+          <w:sz w:val="18"/>
+          <w:szCs w:val="18"/>
+          <w:lang w:val="de-DE"/>
+        </w:rPr>
+        <w:t>to</w:t>
+      </w:r>
+      <w:proofErr w:type="spellEnd"/>
+      <w:r>
+        <w:rPr>
+          <w:rFonts w:ascii="Courier New" w:hAnsi="Courier New" w:cs="Courier New"/>
+          <w:color w:val="000000"/>
+          <w:sz w:val="18"/>
+          <w:szCs w:val="18"/>
+          <w:lang w:val="de-DE"/>
+        </w:rPr>
+        <w:t xml:space="preserve"> </w:t>
+      </w:r>
+      <w:proofErr w:type="spellStart"/>
+      <w:r>
+        <w:rPr>
+          <w:rFonts w:ascii="Courier New" w:hAnsi="Courier New" w:cs="Courier New"/>
+          <w:color w:val="000000"/>
+          <w:sz w:val="18"/>
+          <w:szCs w:val="18"/>
+          <w:lang w:val="de-DE"/>
+        </w:rPr>
+        <w:t>create</w:t>
+      </w:r>
+      <w:proofErr w:type="spellEnd"/>
+      <w:r>
+        <w:rPr>
+          <w:rFonts w:ascii="Courier New" w:hAnsi="Courier New" w:cs="Courier New"/>
+          <w:color w:val="000000"/>
+          <w:sz w:val="18"/>
+          <w:szCs w:val="18"/>
+          <w:lang w:val="de-DE"/>
+        </w:rPr>
+        <w:t xml:space="preserve"> /var/folders/3k/nyrd1dwj4d953l71ys0hnl680000gn/T/hadoop-unjar2822957638110687808/META-INF/license</w:t>
+      </w:r>
+    </w:p>
+    <w:p>
+      <w:pPr>
         <w:rPr>
           <w:rFonts w:ascii="Menlo" w:hAnsi="Menlo" w:cs="Menlo"/>
           <w:color w:val="000000"/>
@@ -22,9 +373,10 @@
           <w:szCs w:val="22"/>
           <w:lang w:val="de-DE"/>
         </w:rPr>
-        <w:t xml:space="preserve">$ </w:t>
-      </w:r>
-      <w:r>
+      </w:pPr>
+    </w:p>
+    <w:p>
+      <w:pPr>
         <w:rPr>
           <w:rFonts w:ascii="Menlo" w:hAnsi="Menlo" w:cs="Menlo"/>
           <w:color w:val="000000"/>
@@ -32,22 +384,160 @@
           <w:szCs w:val="22"/>
           <w:lang w:val="de-DE"/>
         </w:rPr>
-        <w:t>cd /GITHUB/ETOSHA.WS/etosha/etosha-parent/bin/</w:t>
-      </w:r>
-    </w:p>
-    <w:p>
-      <w:r>
-        <w:t xml:space="preserve">$ ./ecl.sh a b </w:t>
-      </w:r>
-    </w:p>
-    <w:p/>
-    <w:p/>
-    <w:p/>
-    <w:p/>
-    <w:p/>
-    <w:p/>
-    <w:p>
-      <w:pPr>
+      </w:pPr>
+      <w:proofErr w:type="spellStart"/>
+      <w:r>
+        <w:t>We</w:t>
+      </w:r>
+      <w:proofErr w:type="spellEnd"/>
+      <w:r>
+        <w:t xml:space="preserve"> </w:t>
+      </w:r>
+      <w:proofErr w:type="spellStart"/>
+      <w:r>
+        <w:t>have</w:t>
+      </w:r>
+      <w:proofErr w:type="spellEnd"/>
+      <w:r>
+        <w:t xml:space="preserve"> </w:t>
+      </w:r>
+      <w:proofErr w:type="spellStart"/>
+      <w:r>
+        <w:t>to</w:t>
+      </w:r>
+      <w:proofErr w:type="spellEnd"/>
+      <w:r>
+        <w:t xml:space="preserve"> </w:t>
+      </w:r>
+      <w:proofErr w:type="spellStart"/>
+      <w:r>
+        <w:t>us</w:t>
+      </w:r>
+      <w:r>
+        <w:t>e</w:t>
+      </w:r>
+      <w:proofErr w:type="spellEnd"/>
+      <w:r>
+        <w:t xml:space="preserve"> </w:t>
+      </w:r>
+      <w:proofErr w:type="spellStart"/>
+      <w:r>
+        <w:t>s</w:t>
+      </w:r>
+      <w:r>
+        <w:t>hade</w:t>
+      </w:r>
+      <w:r>
+        <w:t>-</w:t>
+      </w:r>
+      <w:r>
+        <w:t>plugin</w:t>
+      </w:r>
+      <w:proofErr w:type="spellEnd"/>
+      <w:r>
+        <w:t xml:space="preserve"> </w:t>
+      </w:r>
+      <w:proofErr w:type="spellStart"/>
+      <w:r>
+        <w:t>for</w:t>
+      </w:r>
+      <w:proofErr w:type="spellEnd"/>
+      <w:r>
+        <w:t xml:space="preserve"> </w:t>
+      </w:r>
+      <w:proofErr w:type="spellStart"/>
+      <w:r>
+        <w:t>Maven</w:t>
+      </w:r>
+      <w:proofErr w:type="spellEnd"/>
+      <w:r>
+        <w:t xml:space="preserve"> </w:t>
+      </w:r>
+      <w:proofErr w:type="spellStart"/>
+      <w:r>
+        <w:t>to</w:t>
+      </w:r>
+      <w:proofErr w:type="spellEnd"/>
+      <w:r>
+        <w:t xml:space="preserve"> </w:t>
+      </w:r>
+      <w:proofErr w:type="spellStart"/>
+      <w:r>
+        <w:t>build</w:t>
+      </w:r>
+      <w:proofErr w:type="spellEnd"/>
+      <w:r>
+        <w:t xml:space="preserve"> an Uber-JAR</w:t>
+      </w:r>
+      <w:r>
+        <w:t xml:space="preserve"> </w:t>
+      </w:r>
+      <w:proofErr w:type="spellStart"/>
+      <w:r>
+        <w:t>excluding</w:t>
+      </w:r>
+      <w:proofErr w:type="spellEnd"/>
+      <w:r>
+        <w:t xml:space="preserve"> </w:t>
+      </w:r>
+      <w:proofErr w:type="spellStart"/>
+      <w:r>
+        <w:t>the</w:t>
+      </w:r>
+      <w:proofErr w:type="spellEnd"/>
+      <w:r>
+        <w:t xml:space="preserve"> </w:t>
+      </w:r>
+      <w:proofErr w:type="spellStart"/>
+      <w:r>
+        <w:t>content</w:t>
+      </w:r>
+      <w:proofErr w:type="spellEnd"/>
+      <w:r>
+        <w:t xml:space="preserve"> </w:t>
+      </w:r>
+      <w:proofErr w:type="spellStart"/>
+      <w:r>
+        <w:t>of</w:t>
+      </w:r>
+      <w:proofErr w:type="spellEnd"/>
+      <w:r>
+        <w:t xml:space="preserve"> </w:t>
+      </w:r>
+      <w:proofErr w:type="spellStart"/>
+      <w:r>
+        <w:t>the</w:t>
+      </w:r>
+      <w:proofErr w:type="spellEnd"/>
+      <w:r>
+        <w:t xml:space="preserve"> </w:t>
+      </w:r>
+      <w:proofErr w:type="spellStart"/>
+      <w:r>
+        <w:t>folder</w:t>
+      </w:r>
+      <w:proofErr w:type="spellEnd"/>
+      <w:r>
+        <w:t xml:space="preserve"> </w:t>
+      </w:r>
+      <w:r>
+        <w:rPr>
+          <w:rFonts w:ascii="Courier New" w:hAnsi="Courier New" w:cs="Courier New"/>
+        </w:rPr>
+        <w:t>META-INF/</w:t>
+      </w:r>
+      <w:proofErr w:type="spellStart"/>
+      <w:r>
+        <w:rPr>
+          <w:rFonts w:ascii="Courier New" w:hAnsi="Courier New" w:cs="Courier New"/>
+        </w:rPr>
+        <w:t>license</w:t>
+      </w:r>
+      <w:proofErr w:type="spellEnd"/>
+      <w:r>
+        <w:t>.</w:t>
+      </w:r>
+      <w:r>
         <w:rPr>
           <w:rFonts w:ascii="Menlo" w:hAnsi="Menlo" w:cs="Menlo"/>
           <w:color w:val="000000"/>
@@ -55,110 +545,103 @@
           <w:szCs w:val="22"/>
           <w:lang w:val="de-DE"/>
         </w:rPr>
-      </w:pPr>
-      <w:r>
-        <w:rPr>
-          <w:rFonts w:ascii="Menlo" w:hAnsi="Menlo" w:cs="Menlo"/>
-          <w:color w:val="000000"/>
-          <w:sz w:val="22"/>
-          <w:szCs w:val="22"/>
-          <w:lang w:val="de-DE"/>
-        </w:rPr>
-        <w:t>Exception in thread "main" java.io.IOException: Mkdirs failed to create /var/folders/3k/nyrd1dwj4d953l71ys0hnl680000gn/T/hadoop-unjar2822957638110687808/META-INF/license</w:t>
-      </w:r>
-    </w:p>
-    <w:p>
-      <w:pPr>
-        <w:rPr>
-          <w:rFonts w:ascii="Menlo" w:hAnsi="Menlo" w:cs="Menlo"/>
-          <w:color w:val="000000"/>
-          <w:sz w:val="22"/>
-          <w:szCs w:val="22"/>
-          <w:lang w:val="de-DE"/>
-        </w:rPr>
-      </w:pPr>
-    </w:p>
-    <w:p>
-      <w:pPr>
-        <w:rPr>
-          <w:rFonts w:ascii="Menlo" w:hAnsi="Menlo" w:cs="Menlo"/>
-          <w:color w:val="000000"/>
-          <w:sz w:val="22"/>
-          <w:szCs w:val="22"/>
-          <w:lang w:val="de-DE"/>
-        </w:rPr>
-      </w:pPr>
-    </w:p>
-    <w:p>
-      <w:pPr>
-        <w:widowControl w:val="0"/>
-        <w:tabs>
-          <w:tab w:val="left" w:pos="560"/>
-          <w:tab w:val="left" w:pos="1120"/>
-          <w:tab w:val="left" w:pos="1680"/>
-          <w:tab w:val="left" w:pos="2240"/>
-          <w:tab w:val="left" w:pos="2800"/>
-          <w:tab w:val="left" w:pos="3360"/>
-          <w:tab w:val="left" w:pos="3920"/>
-          <w:tab w:val="left" w:pos="4480"/>
-          <w:tab w:val="left" w:pos="5040"/>
-          <w:tab w:val="left" w:pos="5600"/>
-          <w:tab w:val="left" w:pos="6160"/>
-          <w:tab w:val="left" w:pos="6720"/>
-        </w:tabs>
-        <w:autoSpaceDE w:val="0"/>
-        <w:autoSpaceDN w:val="0"/>
-        <w:adjustRightInd w:val="0"/>
-        <w:rPr>
-          <w:rFonts w:ascii="Menlo" w:hAnsi="Menlo" w:cs="Menlo"/>
-          <w:color w:val="000000"/>
-          <w:sz w:val="22"/>
-          <w:szCs w:val="22"/>
-          <w:lang w:val="de-DE"/>
-        </w:rPr>
-      </w:pPr>
-      <w:r>
-        <w:rPr>
-          <w:rFonts w:ascii="Menlo" w:hAnsi="Menlo" w:cs="Menlo"/>
-          <w:color w:val="000000"/>
-          <w:sz w:val="22"/>
-          <w:szCs w:val="22"/>
-          <w:lang w:val="de-DE"/>
-        </w:rPr>
-        <w:t>jar tf ./../target/Etosha-Core-0.9.0-SNAPSHOT-jar-with-dependencies-filtered.jar | grep -i -E META-INF/license/?$</w:t>
-      </w:r>
-    </w:p>
-    <w:p>
-      <w:pPr>
-        <w:rPr>
-          <w:rFonts w:ascii="Menlo" w:hAnsi="Menlo" w:cs="Menlo"/>
-          <w:color w:val="000000"/>
-          <w:sz w:val="22"/>
-          <w:szCs w:val="22"/>
-          <w:lang w:val="de-DE"/>
-        </w:rPr>
-      </w:pPr>
-    </w:p>
-    <w:p>
-      <w:pPr>
-        <w:rPr>
-          <w:rFonts w:ascii="Menlo" w:hAnsi="Menlo" w:cs="Menlo"/>
-          <w:color w:val="000000"/>
-          <w:sz w:val="22"/>
-          <w:szCs w:val="22"/>
-          <w:lang w:val="de-DE"/>
-        </w:rPr>
-      </w:pPr>
-      <w:r>
-        <w:rPr>
-          <w:rFonts w:ascii="Menlo" w:hAnsi="Menlo" w:cs="Menlo"/>
-          <w:color w:val="000000"/>
-          <w:sz w:val="22"/>
-          <w:szCs w:val="22"/>
-          <w:lang w:val="de-DE"/>
-        </w:rPr>
-        <w:t>Use Shade plugin to build an Uber-JAR</w:t>
-      </w:r>
+        <w:t xml:space="preserve"> </w:t>
+      </w:r>
+    </w:p>
+    <w:p/>
+    <w:p>
+      <w:proofErr w:type="spellStart"/>
+      <w:r>
+        <w:t>Quickstart</w:t>
+      </w:r>
+      <w:proofErr w:type="spellEnd"/>
+      <w:r>
+        <w:t xml:space="preserve"> Guide</w:t>
+      </w:r>
+    </w:p>
+    <w:p/>
+    <w:p>
+      <w:r>
+        <w:t>In this section we assume, you have Linux box or VM with Java 8.</w:t>
+      </w:r>
+    </w:p>
+    <w:p/>
+    <w:p>
+      <w:pPr>
+        <w:pStyle w:val="Listenabsatz"/>
+        <w:numPr>
+          <w:ilvl w:val="0"/>
+          <w:numId w:val="1"/>
+        </w:numPr>
+      </w:pPr>
+      <w:r>
+        <w:t xml:space="preserve">Clone the repository from </w:t>
+      </w:r>
+      <w:proofErr w:type="spellStart"/>
+      <w:r>
+        <w:t>Github</w:t>
+      </w:r>
+      <w:proofErr w:type="spellEnd"/>
+      <w:r>
+        <w:t>:</w:t>
+      </w:r>
+    </w:p>
+    <w:p/>
+    <w:p>
+      <w:pPr>
+        <w:rPr>
+          <w:rFonts w:ascii="Courier New" w:hAnsi="Courier New" w:cs="Courier New"/>
+        </w:rPr>
+      </w:pPr>
+      <w:r>
+        <w:rPr>
+          <w:rFonts w:ascii="Courier New" w:hAnsi="Courier New" w:cs="Courier New"/>
+        </w:rPr>
+        <w:t xml:space="preserve">$ </w:t>
+      </w:r>
+      <w:proofErr w:type="spellStart"/>
+      <w:r>
+        <w:rPr>
+          <w:rFonts w:ascii="Courier New" w:hAnsi="Courier New" w:cs="Courier New"/>
+        </w:rPr>
+        <w:t>git</w:t>
+      </w:r>
+      <w:proofErr w:type="spellEnd"/>
+      <w:r>
+        <w:rPr>
+          <w:rFonts w:ascii="Courier New" w:hAnsi="Courier New" w:cs="Courier New"/>
+        </w:rPr>
+        <w:t xml:space="preserve"> c</w:t>
+      </w:r>
+      <w:r>
+        <w:rPr>
+          <w:rFonts w:ascii="Courier New" w:hAnsi="Courier New" w:cs="Courier New"/>
+        </w:rPr>
+        <w:t xml:space="preserve">lone </w:t>
+      </w:r>
+      <w:hyperlink r:id="rId5" w:history="1">
+        <w:r>
+          <w:rPr>
+            <w:rStyle w:val="Link"/>
+            <w:rFonts w:ascii="Courier New" w:hAnsi="Courier New" w:cs="Courier New"/>
+          </w:rPr>
+          <w:t>https://github.com/kamir/etosha.git</w:t>
+        </w:r>
+      </w:hyperlink>
+    </w:p>
+    <w:p>
+      <w:pPr>
+        <w:rPr>
+          <w:rFonts w:ascii="Courier New" w:hAnsi="Courier New" w:cs="Courier New"/>
+        </w:rPr>
+      </w:pPr>
+    </w:p>
+    <w:p>
+      <w:pPr>
+        <w:rPr>
+          <w:rFonts w:ascii="Courier New" w:hAnsi="Courier New" w:cs="Courier New"/>
+        </w:rPr>
+      </w:pPr>
       <w:bookmarkStart w:id="0" w:name="_GoBack"/>
       <w:bookmarkEnd w:id="0"/>
     </w:p>
@@ -171,6 +654,103 @@
     </w:sectPr>
   </w:body>
 </w:document>
+</file>
+
+<file path=word/numbering.xml><?xml version="1.0" encoding="utf-8"?>
+<w:numbering xmlns:wpc="http://schemas.microsoft.com/office/word/2010/wordprocessingCanvas" xmlns:mo="http://schemas.microsoft.com/office/mac/office/2008/main" xmlns:mc="http://schemas.openxmlformats.org/markup-compatibility/2006" xmlns:mv="urn:schemas-microsoft-com:mac:vml" xmlns:o="urn:schemas-microsoft-com:office:office" xmlns:r="http://schemas.openxmlformats.org/officeDocument/2006/relationships" xmlns:m="http://schemas.openxmlformats.org/officeDocument/2006/math" xmlns:v="urn:schemas-microsoft-com:vml" xmlns:wp14="http://schemas.microsoft.com/office/word/2010/wordprocessingDrawing" xmlns:wp="http://schemas.openxmlformats.org/drawingml/2006/wordprocessingDrawing" xmlns:w10="urn:schemas-microsoft-com:office:word" xmlns:w="http://schemas.openxmlformats.org/wordprocessingml/2006/main" xmlns:w14="http://schemas.microsoft.com/office/word/2010/wordml" xmlns:w15="http://schemas.microsoft.com/office/word/2012/wordml" xmlns:wpg="http://schemas.microsoft.com/office/word/2010/wordprocessingGroup" xmlns:wpi="http://schemas.microsoft.com/office/word/2010/wordprocessingInk" xmlns:wne="http://schemas.microsoft.com/office/word/2006/wordml" xmlns:wps="http://schemas.microsoft.com/office/word/2010/wordprocessingShape" mc:Ignorable="w14 w15 wp14">
+  <w:abstractNum w:abstractNumId="0">
+    <w:nsid w:val="3438026F"/>
+    <w:multiLevelType w:val="hybridMultilevel"/>
+    <w:tmpl w:val="B02286C6"/>
+    <w:lvl w:ilvl="0" w:tplc="04070011">
+      <w:start w:val="1"/>
+      <w:numFmt w:val="decimal"/>
+      <w:lvlText w:val="%1)"/>
+      <w:lvlJc w:val="left"/>
+      <w:pPr>
+        <w:ind w:left="720" w:hanging="360"/>
+      </w:pPr>
+      <w:rPr>
+        <w:rFonts w:hint="default"/>
+      </w:rPr>
+    </w:lvl>
+    <w:lvl w:ilvl="1" w:tplc="04070019" w:tentative="1">
+      <w:start w:val="1"/>
+      <w:numFmt w:val="lowerLetter"/>
+      <w:lvlText w:val="%2."/>
+      <w:lvlJc w:val="left"/>
+      <w:pPr>
+        <w:ind w:left="1440" w:hanging="360"/>
+      </w:pPr>
+    </w:lvl>
+    <w:lvl w:ilvl="2" w:tplc="0407001B" w:tentative="1">
+      <w:start w:val="1"/>
+      <w:numFmt w:val="lowerRoman"/>
+      <w:lvlText w:val="%3."/>
+      <w:lvlJc w:val="right"/>
+      <w:pPr>
+        <w:ind w:left="2160" w:hanging="180"/>
+      </w:pPr>
+    </w:lvl>
+    <w:lvl w:ilvl="3" w:tplc="0407000F" w:tentative="1">
+      <w:start w:val="1"/>
+      <w:numFmt w:val="decimal"/>
+      <w:lvlText w:val="%4."/>
+      <w:lvlJc w:val="left"/>
+      <w:pPr>
+        <w:ind w:left="2880" w:hanging="360"/>
+      </w:pPr>
+    </w:lvl>
+    <w:lvl w:ilvl="4" w:tplc="04070019" w:tentative="1">
+      <w:start w:val="1"/>
+      <w:numFmt w:val="lowerLetter"/>
+      <w:lvlText w:val="%5."/>
+      <w:lvlJc w:val="left"/>
+      <w:pPr>
+        <w:ind w:left="3600" w:hanging="360"/>
+      </w:pPr>
+    </w:lvl>
+    <w:lvl w:ilvl="5" w:tplc="0407001B" w:tentative="1">
+      <w:start w:val="1"/>
+      <w:numFmt w:val="lowerRoman"/>
+      <w:lvlText w:val="%6."/>
+      <w:lvlJc w:val="right"/>
+      <w:pPr>
+        <w:ind w:left="4320" w:hanging="180"/>
+      </w:pPr>
+    </w:lvl>
+    <w:lvl w:ilvl="6" w:tplc="0407000F" w:tentative="1">
+      <w:start w:val="1"/>
+      <w:numFmt w:val="decimal"/>
+      <w:lvlText w:val="%7."/>
+      <w:lvlJc w:val="left"/>
+      <w:pPr>
+        <w:ind w:left="5040" w:hanging="360"/>
+      </w:pPr>
+    </w:lvl>
+    <w:lvl w:ilvl="7" w:tplc="04070019" w:tentative="1">
+      <w:start w:val="1"/>
+      <w:numFmt w:val="lowerLetter"/>
+      <w:lvlText w:val="%8."/>
+      <w:lvlJc w:val="left"/>
+      <w:pPr>
+        <w:ind w:left="5760" w:hanging="360"/>
+      </w:pPr>
+    </w:lvl>
+    <w:lvl w:ilvl="8" w:tplc="0407001B" w:tentative="1">
+      <w:start w:val="1"/>
+      <w:numFmt w:val="lowerRoman"/>
+      <w:lvlText w:val="%9."/>
+      <w:lvlJc w:val="right"/>
+      <w:pPr>
+        <w:ind w:left="6480" w:hanging="180"/>
+      </w:pPr>
+    </w:lvl>
+  </w:abstractNum>
+  <w:num w:numId="1">
+    <w:abstractNumId w:val="0"/>
+  </w:num>
+</w:numbering>
 </file>
 
 <file path=word/styles.xml><?xml version="1.0" encoding="utf-8"?>
@@ -637,6 +1217,28 @@
       <w:lang w:val="en-US"/>
     </w:rPr>
   </w:style>
+  <w:style w:type="paragraph" w:styleId="Listenabsatz">
+    <w:name w:val="List Paragraph"/>
+    <w:basedOn w:val="Standard"/>
+    <w:uiPriority w:val="34"/>
+    <w:qFormat/>
+    <w:rsid w:val="00636C9E"/>
+    <w:pPr>
+      <w:ind w:left="720"/>
+      <w:contextualSpacing/>
+    </w:pPr>
+  </w:style>
+  <w:style w:type="character" w:styleId="Link">
+    <w:name w:val="Hyperlink"/>
+    <w:basedOn w:val="Absatz-Standardschriftart"/>
+    <w:uiPriority w:val="99"/>
+    <w:unhideWhenUsed/>
+    <w:rsid w:val="00636C9E"/>
+    <w:rPr>
+      <w:color w:val="0563C1" w:themeColor="hyperlink"/>
+      <w:u w:val="single"/>
+    </w:rPr>
+  </w:style>
 </w:styles>
 </file>
 

</xml_diff>

<commit_message>
Build works now on Cloudera Quickatart VM.
</commit_message>
<xml_diff>
--- a/docu/Etosha CLI.docx
+++ b/docu/Etosha CLI.docx
@@ -121,82 +121,135 @@
     <w:p/>
     <w:p>
       <w:pPr>
-        <w:rPr>
-          <w:rFonts w:ascii="Courier New" w:hAnsi="Courier New" w:cs="Courier New"/>
-        </w:rPr>
-      </w:pPr>
-      <w:r>
-        <w:rPr>
-          <w:rFonts w:ascii="Courier New" w:hAnsi="Courier New" w:cs="Courier New"/>
-        </w:rPr>
-        <w:t xml:space="preserve">$ ./ecl.sh </w:t>
-      </w:r>
-      <w:r>
-        <w:rPr>
-          <w:rFonts w:ascii="Courier New" w:hAnsi="Courier New" w:cs="Courier New"/>
-        </w:rPr>
-        <w:t>$ARG1 $ARG2 … $</w:t>
-      </w:r>
-      <w:proofErr w:type="spellStart"/>
-      <w:r>
-        <w:rPr>
-          <w:rFonts w:ascii="Courier New" w:hAnsi="Courier New" w:cs="Courier New"/>
-        </w:rPr>
-        <w:t>ARGn</w:t>
-      </w:r>
-      <w:proofErr w:type="spellEnd"/>
+        <w:ind w:firstLine="708"/>
+        <w:rPr>
+          <w:rFonts w:ascii="Courier New" w:hAnsi="Courier New" w:cs="Courier New"/>
+        </w:rPr>
+      </w:pPr>
+      <w:r>
+        <w:rPr>
+          <w:rFonts w:ascii="Courier New" w:hAnsi="Courier New" w:cs="Courier New"/>
+        </w:rPr>
+        <w:t xml:space="preserve">$ </w:t>
+      </w:r>
+      <w:proofErr w:type="spellStart"/>
+      <w:r>
+        <w:rPr>
+          <w:rFonts w:ascii="Courier New" w:hAnsi="Courier New" w:cs="Courier New"/>
+        </w:rPr>
+        <w:t>ecl</w:t>
+      </w:r>
+      <w:proofErr w:type="spellEnd"/>
+      <w:r>
+        <w:rPr>
+          <w:rFonts w:ascii="Courier New" w:hAnsi="Courier New" w:cs="Courier New"/>
+        </w:rPr>
+        <w:t xml:space="preserve"> </w:t>
+      </w:r>
+      <w:r>
+        <w:rPr>
+          <w:rFonts w:ascii="Courier New" w:hAnsi="Courier New" w:cs="Courier New"/>
+        </w:rPr>
+        <w:t>$ARG1 $ARG</w:t>
+      </w:r>
+      <w:r>
+        <w:rPr>
+          <w:rFonts w:ascii="Courier New" w:hAnsi="Courier New" w:cs="Courier New"/>
+        </w:rPr>
+        <w:t>2</w:t>
+      </w:r>
+    </w:p>
+    <w:p>
+      <w:pPr>
+        <w:ind w:firstLine="708"/>
+        <w:rPr>
+          <w:rFonts w:ascii="Courier New" w:hAnsi="Courier New" w:cs="Courier New"/>
+        </w:rPr>
+      </w:pPr>
+      <w:r>
+        <w:rPr>
+          <w:rFonts w:ascii="Courier New" w:hAnsi="Courier New" w:cs="Courier New"/>
+        </w:rPr>
+        <w:t xml:space="preserve">$ </w:t>
+      </w:r>
+      <w:proofErr w:type="spellStart"/>
+      <w:r>
+        <w:rPr>
+          <w:rFonts w:ascii="Courier New" w:hAnsi="Courier New" w:cs="Courier New"/>
+        </w:rPr>
+        <w:t>ecl</w:t>
+      </w:r>
+      <w:proofErr w:type="spellEnd"/>
+      <w:r>
+        <w:rPr>
+          <w:rFonts w:ascii="Courier New" w:hAnsi="Courier New" w:cs="Courier New"/>
+        </w:rPr>
+        <w:t xml:space="preserve"> </w:t>
+      </w:r>
+      <w:bookmarkStart w:id="0" w:name="_GoBack"/>
+      <w:bookmarkEnd w:id="0"/>
+    </w:p>
+    <w:p>
+      <w:pPr>
+        <w:ind w:firstLine="708"/>
+      </w:pPr>
+    </w:p>
+    <w:p>
+      <w:r>
+        <w:t>The script is located in:</w:t>
+      </w:r>
+    </w:p>
+    <w:p>
+      <w:pPr>
+        <w:rPr>
+          <w:rFonts w:ascii="Courier New" w:hAnsi="Courier New" w:cs="Courier New"/>
+        </w:rPr>
+      </w:pPr>
+    </w:p>
+    <w:p>
+      <w:pPr>
+        <w:ind w:firstLine="708"/>
+        <w:rPr>
+          <w:rFonts w:ascii="Courier New" w:hAnsi="Courier New" w:cs="Courier New"/>
+        </w:rPr>
+      </w:pPr>
+      <w:r>
+        <w:rPr>
+          <w:rFonts w:ascii="Courier New" w:hAnsi="Courier New" w:cs="Courier New"/>
+        </w:rPr>
+        <w:t>$ETOSHA_HOME</w:t>
+      </w:r>
+      <w:r>
+        <w:rPr>
+          <w:rFonts w:ascii="Courier New" w:hAnsi="Courier New" w:cs="Courier New"/>
+        </w:rPr>
+        <w:t>/</w:t>
+      </w:r>
+      <w:proofErr w:type="spellStart"/>
+      <w:r>
+        <w:rPr>
+          <w:rFonts w:ascii="Courier New" w:hAnsi="Courier New" w:cs="Courier New"/>
+        </w:rPr>
+        <w:t>etosha</w:t>
+      </w:r>
+      <w:proofErr w:type="spellEnd"/>
+      <w:r>
+        <w:rPr>
+          <w:rFonts w:ascii="Courier New" w:hAnsi="Courier New" w:cs="Courier New"/>
+        </w:rPr>
+        <w:t>-parent/bin/</w:t>
+      </w:r>
     </w:p>
     <w:p/>
     <w:p>
       <w:r>
-        <w:t>The script is located in:</w:t>
-      </w:r>
-    </w:p>
-    <w:p>
-      <w:pPr>
-        <w:rPr>
-          <w:rFonts w:ascii="Courier New" w:hAnsi="Courier New" w:cs="Courier New"/>
-        </w:rPr>
-      </w:pPr>
-    </w:p>
-    <w:p>
-      <w:pPr>
-        <w:ind w:firstLine="708"/>
-        <w:rPr>
-          <w:rFonts w:ascii="Courier New" w:hAnsi="Courier New" w:cs="Courier New"/>
-        </w:rPr>
-      </w:pPr>
-      <w:r>
-        <w:rPr>
-          <w:rFonts w:ascii="Courier New" w:hAnsi="Courier New" w:cs="Courier New"/>
-        </w:rPr>
-        <w:t>$ETOSHA_HOME</w:t>
-      </w:r>
-      <w:r>
-        <w:rPr>
-          <w:rFonts w:ascii="Courier New" w:hAnsi="Courier New" w:cs="Courier New"/>
-        </w:rPr>
-        <w:t>/</w:t>
-      </w:r>
-      <w:proofErr w:type="spellStart"/>
-      <w:r>
-        <w:rPr>
-          <w:rFonts w:ascii="Courier New" w:hAnsi="Courier New" w:cs="Courier New"/>
-        </w:rPr>
-        <w:t>etosha</w:t>
-      </w:r>
-      <w:proofErr w:type="spellEnd"/>
-      <w:r>
-        <w:rPr>
-          <w:rFonts w:ascii="Courier New" w:hAnsi="Courier New" w:cs="Courier New"/>
-        </w:rPr>
-        <w:t>-parent/bin/</w:t>
-      </w:r>
-    </w:p>
-    <w:p/>
-    <w:p>
-      <w:r>
-        <w:t xml:space="preserve">Note: On </w:t>
+        <w:rPr>
+          <w:b/>
+        </w:rPr>
+        <w:t>Note:</w:t>
+      </w:r>
+      <w:r>
+        <w:t xml:space="preserve"> On </w:t>
       </w:r>
       <w:proofErr w:type="spellStart"/>
       <w:r>
@@ -473,6 +526,9 @@
     </w:p>
     <w:p/>
     <w:p>
+      <w:pPr>
+        <w:pStyle w:val="berschrift2"/>
+      </w:pPr>
       <w:proofErr w:type="spellStart"/>
       <w:r>
         <w:t>Quickstart</w:t>
@@ -629,92 +685,17 @@
         <w:t>etosha</w:t>
       </w:r>
       <w:proofErr w:type="spellEnd"/>
-    </w:p>
-    <w:p>
-      <w:pPr>
-        <w:rPr>
-          <w:rFonts w:ascii="Courier New" w:hAnsi="Courier New" w:cs="Courier New"/>
-        </w:rPr>
-      </w:pPr>
-      <w:r>
-        <w:rPr>
-          <w:rFonts w:ascii="Courier New" w:hAnsi="Courier New" w:cs="Courier New"/>
-        </w:rPr>
-        <w:t xml:space="preserve">$ </w:t>
-      </w:r>
-      <w:proofErr w:type="spellStart"/>
-      <w:r>
-        <w:rPr>
-          <w:rFonts w:ascii="Courier New" w:hAnsi="Courier New" w:cs="Courier New"/>
-        </w:rPr>
-        <w:t>git</w:t>
-      </w:r>
-      <w:proofErr w:type="spellEnd"/>
-      <w:r>
-        <w:rPr>
-          <w:rFonts w:ascii="Courier New" w:hAnsi="Courier New" w:cs="Courier New"/>
-        </w:rPr>
-        <w:t xml:space="preserve"> </w:t>
-      </w:r>
-      <w:proofErr w:type="spellStart"/>
-      <w:r>
-        <w:rPr>
-          <w:rFonts w:ascii="Courier New" w:hAnsi="Courier New" w:cs="Courier New"/>
-        </w:rPr>
-        <w:t>lfs</w:t>
-      </w:r>
-      <w:proofErr w:type="spellEnd"/>
-      <w:r>
-        <w:rPr>
-          <w:rFonts w:ascii="Courier New" w:hAnsi="Courier New" w:cs="Courier New"/>
-        </w:rPr>
-        <w:t xml:space="preserve"> pull</w:t>
-      </w:r>
-    </w:p>
-    <w:p>
-      <w:pPr>
-        <w:rPr>
-          <w:rFonts w:ascii="Courier New" w:hAnsi="Courier New" w:cs="Courier New"/>
-        </w:rPr>
-      </w:pPr>
-      <w:r>
-        <w:rPr>
-          <w:rFonts w:ascii="Courier New" w:hAnsi="Courier New" w:cs="Courier New"/>
-        </w:rPr>
-        <w:t xml:space="preserve">$ cd </w:t>
+      <w:r>
+        <w:rPr>
+          <w:rFonts w:ascii="Courier New" w:hAnsi="Courier New" w:cs="Courier New"/>
+        </w:rPr>
+        <w:t>/</w:t>
       </w:r>
       <w:r>
         <w:rPr>
           <w:rFonts w:ascii="Courier New" w:hAnsi="Courier New" w:cs="Courier New"/>
         </w:rPr>
         <w:t>scripts</w:t>
-      </w:r>
-    </w:p>
-    <w:p>
-      <w:pPr>
-        <w:rPr>
-          <w:rFonts w:ascii="Courier New" w:hAnsi="Courier New" w:cs="Courier New"/>
-        </w:rPr>
-      </w:pPr>
-      <w:r>
-        <w:rPr>
-          <w:rFonts w:ascii="Courier New" w:hAnsi="Courier New" w:cs="Courier New"/>
-        </w:rPr>
-        <w:t xml:space="preserve">$ </w:t>
-      </w:r>
-      <w:proofErr w:type="spellStart"/>
-      <w:r>
-        <w:rPr>
-          <w:rFonts w:ascii="Courier New" w:hAnsi="Courier New" w:cs="Courier New"/>
-        </w:rPr>
-        <w:t>chmod</w:t>
-      </w:r>
-      <w:proofErr w:type="spellEnd"/>
-      <w:r>
-        <w:rPr>
-          <w:rFonts w:ascii="Courier New" w:hAnsi="Courier New" w:cs="Courier New"/>
-        </w:rPr>
-        <w:t xml:space="preserve"> 777 bootstrap.sh</w:t>
       </w:r>
     </w:p>
     <w:p>
@@ -775,8 +756,6 @@
           <w:rFonts w:ascii="Courier New" w:hAnsi="Courier New" w:cs="Courier New"/>
         </w:rPr>
       </w:pPr>
-      <w:bookmarkStart w:id="0" w:name="_GoBack"/>
-      <w:bookmarkEnd w:id="0"/>
     </w:p>
     <w:sectPr>
       <w:pgSz w:w="11900" w:h="16840"/>
@@ -1288,6 +1267,28 @@
       <w:lang w:val="en-US"/>
     </w:rPr>
   </w:style>
+  <w:style w:type="paragraph" w:styleId="berschrift2">
+    <w:name w:val="heading 2"/>
+    <w:basedOn w:val="Standard"/>
+    <w:next w:val="Standard"/>
+    <w:link w:val="berschrift2Zchn"/>
+    <w:uiPriority w:val="9"/>
+    <w:unhideWhenUsed/>
+    <w:qFormat/>
+    <w:rsid w:val="0076562D"/>
+    <w:pPr>
+      <w:keepNext/>
+      <w:keepLines/>
+      <w:spacing w:before="40"/>
+      <w:outlineLvl w:val="1"/>
+    </w:pPr>
+    <w:rPr>
+      <w:rFonts w:asciiTheme="majorHAnsi" w:eastAsiaTheme="majorEastAsia" w:hAnsiTheme="majorHAnsi" w:cstheme="majorBidi"/>
+      <w:color w:val="2E74B5" w:themeColor="accent1" w:themeShade="BF"/>
+      <w:sz w:val="26"/>
+      <w:szCs w:val="26"/>
+    </w:rPr>
+  </w:style>
   <w:style w:type="character" w:default="1" w:styleId="Absatz-Standardschriftart">
     <w:name w:val="Default Paragraph Font"/>
     <w:uiPriority w:val="1"/>
@@ -1369,6 +1370,20 @@
     <w:rPr>
       <w:color w:val="0563C1" w:themeColor="hyperlink"/>
       <w:u w:val="single"/>
+    </w:rPr>
+  </w:style>
+  <w:style w:type="character" w:customStyle="1" w:styleId="berschrift2Zchn">
+    <w:name w:val="Überschrift 2 Zchn"/>
+    <w:basedOn w:val="Absatz-Standardschriftart"/>
+    <w:link w:val="berschrift2"/>
+    <w:uiPriority w:val="9"/>
+    <w:rsid w:val="0076562D"/>
+    <w:rPr>
+      <w:rFonts w:asciiTheme="majorHAnsi" w:eastAsiaTheme="majorEastAsia" w:hAnsiTheme="majorHAnsi" w:cstheme="majorBidi"/>
+      <w:color w:val="2E74B5" w:themeColor="accent1" w:themeShade="BF"/>
+      <w:sz w:val="26"/>
+      <w:szCs w:val="26"/>
+      <w:lang w:val="en-US"/>
     </w:rPr>
   </w:style>
 </w:styles>

</xml_diff>